<commit_message>
Update System do zarządzania Tartakami.docx
</commit_message>
<xml_diff>
--- a/System do zarządzania Tartakami.docx
+++ b/System do zarządzania Tartakami.docx
@@ -299,7 +299,21 @@
         <w:rPr>
           <w:rFonts w:ascii="Times New Roman" w:hAnsi="Times New Roman" w:cs="Times New Roman"/>
         </w:rPr>
-        <w:t xml:space="preserve"> – Wrzaszczak Mateusz</w:t>
+        <w:t xml:space="preserve"> – </w:t>
+      </w:r>
+      <w:proofErr w:type="spellStart"/>
+      <w:r>
+        <w:rPr>
+          <w:rFonts w:ascii="Times New Roman" w:hAnsi="Times New Roman" w:cs="Times New Roman"/>
+        </w:rPr>
+        <w:t>Wrzaszczak</w:t>
+      </w:r>
+      <w:proofErr w:type="spellEnd"/>
+      <w:r>
+        <w:rPr>
+          <w:rFonts w:ascii="Times New Roman" w:hAnsi="Times New Roman" w:cs="Times New Roman"/>
+        </w:rPr>
+        <w:t xml:space="preserve"> Mateusz</w:t>
       </w:r>
     </w:p>
     <w:p/>
@@ -460,14 +474,27 @@
       <w:r>
         <w:t xml:space="preserve">Rysunek </w:t>
       </w:r>
-      <w:fldSimple w:instr=" SEQ Rysunek \* ARABIC ">
-        <w:r>
-          <w:rPr>
-            <w:noProof/>
-          </w:rPr>
-          <w:t>1</w:t>
-        </w:r>
-      </w:fldSimple>
+      <w:r>
+        <w:fldChar w:fldCharType="begin"/>
+      </w:r>
+      <w:r>
+        <w:instrText xml:space="preserve"> SEQ Rysunek \* ARABIC </w:instrText>
+      </w:r>
+      <w:r>
+        <w:fldChar w:fldCharType="separate"/>
+      </w:r>
+      <w:r>
+        <w:rPr>
+          <w:noProof/>
+        </w:rPr>
+        <w:t>1</w:t>
+      </w:r>
+      <w:r>
+        <w:rPr>
+          <w:noProof/>
+        </w:rPr>
+        <w:fldChar w:fldCharType="end"/>
+      </w:r>
       <w:r>
         <w:rPr>
           <w:noProof/>
@@ -582,14 +609,27 @@
       <w:r>
         <w:t>1.1.</w:t>
       </w:r>
-      <w:fldSimple w:instr=" SEQ Rysunek \* ARABIC ">
-        <w:r>
-          <w:rPr>
-            <w:noProof/>
-          </w:rPr>
-          <w:t>2</w:t>
-        </w:r>
-      </w:fldSimple>
+      <w:r>
+        <w:fldChar w:fldCharType="begin"/>
+      </w:r>
+      <w:r>
+        <w:instrText xml:space="preserve"> SEQ Rysunek \* ARABIC </w:instrText>
+      </w:r>
+      <w:r>
+        <w:fldChar w:fldCharType="separate"/>
+      </w:r>
+      <w:r>
+        <w:rPr>
+          <w:noProof/>
+        </w:rPr>
+        <w:t>2</w:t>
+      </w:r>
+      <w:r>
+        <w:rPr>
+          <w:noProof/>
+        </w:rPr>
+        <w:fldChar w:fldCharType="end"/>
+      </w:r>
       <w:r>
         <w:t xml:space="preserve">. Fragment GUI sklepu Wiązary </w:t>
       </w:r>
@@ -995,14 +1035,27 @@
       <w:r>
         <w:t xml:space="preserve">Rysunek </w:t>
       </w:r>
-      <w:fldSimple w:instr=" SEQ Rysunek \* ARABIC ">
-        <w:r>
-          <w:rPr>
-            <w:noProof/>
-          </w:rPr>
-          <w:t>1</w:t>
-        </w:r>
-      </w:fldSimple>
+      <w:r>
+        <w:fldChar w:fldCharType="begin"/>
+      </w:r>
+      <w:r>
+        <w:instrText xml:space="preserve"> SEQ Rysunek \* ARABIC </w:instrText>
+      </w:r>
+      <w:r>
+        <w:fldChar w:fldCharType="separate"/>
+      </w:r>
+      <w:r>
+        <w:rPr>
+          <w:noProof/>
+        </w:rPr>
+        <w:t>1</w:t>
+      </w:r>
+      <w:r>
+        <w:rPr>
+          <w:noProof/>
+        </w:rPr>
+        <w:fldChar w:fldCharType="end"/>
+      </w:r>
       <w:r>
         <w:t xml:space="preserve">.2.1. Próba zapisania się do </w:t>
       </w:r>
@@ -4550,6 +4603,383 @@
         <w:t>Diagramy przypadków użycia </w:t>
       </w:r>
     </w:p>
+    <w:tbl>
+      <w:tblPr>
+        <w:tblStyle w:val="Tabelasiatki4akcent5"/>
+        <w:tblW w:w="0" w:type="auto"/>
+        <w:tblLook w:val="04A0" w:firstRow="1" w:lastRow="0" w:firstColumn="1" w:lastColumn="0" w:noHBand="0" w:noVBand="1"/>
+      </w:tblPr>
+      <w:tblGrid>
+        <w:gridCol w:w="681"/>
+        <w:gridCol w:w="3709"/>
+        <w:gridCol w:w="5354"/>
+      </w:tblGrid>
+      <w:tr>
+        <w:trPr>
+          <w:cnfStyle w:val="100000000000" w:firstRow="1" w:lastRow="0" w:firstColumn="0" w:lastColumn="0" w:oddVBand="0" w:evenVBand="0" w:oddHBand="0" w:evenHBand="0" w:firstRowFirstColumn="0" w:firstRowLastColumn="0" w:lastRowFirstColumn="0" w:lastRowLastColumn="0"/>
+          <w:trHeight w:val="325"/>
+        </w:trPr>
+        <w:tc>
+          <w:tcPr>
+            <w:cnfStyle w:val="001000000000" w:firstRow="0" w:lastRow="0" w:firstColumn="1" w:lastColumn="0" w:oddVBand="0" w:evenVBand="0" w:oddHBand="0" w:evenHBand="0" w:firstRowFirstColumn="0" w:firstRowLastColumn="0" w:lastRowFirstColumn="0" w:lastRowLastColumn="0"/>
+            <w:tcW w:w="681" w:type="dxa"/>
+          </w:tcPr>
+          <w:p>
+            <w:r>
+              <w:t>Lp.</w:t>
+            </w:r>
+          </w:p>
+        </w:tc>
+        <w:tc>
+          <w:tcPr>
+            <w:tcW w:w="3709" w:type="dxa"/>
+          </w:tcPr>
+          <w:p>
+            <w:pPr>
+              <w:cnfStyle w:val="100000000000" w:firstRow="1" w:lastRow="0" w:firstColumn="0" w:lastColumn="0" w:oddVBand="0" w:evenVBand="0" w:oddHBand="0" w:evenHBand="0" w:firstRowFirstColumn="0" w:firstRowLastColumn="0" w:lastRowFirstColumn="0" w:lastRowLastColumn="0"/>
+            </w:pPr>
+            <w:r>
+              <w:t>Aktor</w:t>
+            </w:r>
+          </w:p>
+        </w:tc>
+        <w:tc>
+          <w:tcPr>
+            <w:tcW w:w="5354" w:type="dxa"/>
+          </w:tcPr>
+          <w:p>
+            <w:pPr>
+              <w:cnfStyle w:val="100000000000" w:firstRow="1" w:lastRow="0" w:firstColumn="0" w:lastColumn="0" w:oddVBand="0" w:evenVBand="0" w:oddHBand="0" w:evenHBand="0" w:firstRowFirstColumn="0" w:firstRowLastColumn="0" w:lastRowFirstColumn="0" w:lastRowLastColumn="0"/>
+            </w:pPr>
+            <w:r>
+              <w:t>Opis</w:t>
+            </w:r>
+          </w:p>
+        </w:tc>
+      </w:tr>
+      <w:tr>
+        <w:trPr>
+          <w:cnfStyle w:val="000000100000" w:firstRow="0" w:lastRow="0" w:firstColumn="0" w:lastColumn="0" w:oddVBand="0" w:evenVBand="0" w:oddHBand="1" w:evenHBand="0" w:firstRowFirstColumn="0" w:firstRowLastColumn="0" w:lastRowFirstColumn="0" w:lastRowLastColumn="0"/>
+          <w:trHeight w:val="311"/>
+        </w:trPr>
+        <w:tc>
+          <w:tcPr>
+            <w:cnfStyle w:val="001000000000" w:firstRow="0" w:lastRow="0" w:firstColumn="1" w:lastColumn="0" w:oddVBand="0" w:evenVBand="0" w:oddHBand="0" w:evenHBand="0" w:firstRowFirstColumn="0" w:firstRowLastColumn="0" w:lastRowFirstColumn="0" w:lastRowLastColumn="0"/>
+            <w:tcW w:w="681" w:type="dxa"/>
+          </w:tcPr>
+          <w:p>
+            <w:r>
+              <w:t>1</w:t>
+            </w:r>
+          </w:p>
+        </w:tc>
+        <w:tc>
+          <w:tcPr>
+            <w:tcW w:w="3709" w:type="dxa"/>
+          </w:tcPr>
+          <w:p>
+            <w:pPr>
+              <w:cnfStyle w:val="000000100000" w:firstRow="0" w:lastRow="0" w:firstColumn="0" w:lastColumn="0" w:oddVBand="0" w:evenVBand="0" w:oddHBand="1" w:evenHBand="0" w:firstRowFirstColumn="0" w:firstRowLastColumn="0" w:lastRowFirstColumn="0" w:lastRowLastColumn="0"/>
+            </w:pPr>
+            <w:r>
+              <w:t>Gość</w:t>
+            </w:r>
+          </w:p>
+        </w:tc>
+        <w:tc>
+          <w:tcPr>
+            <w:tcW w:w="5354" w:type="dxa"/>
+          </w:tcPr>
+          <w:p>
+            <w:pPr>
+              <w:cnfStyle w:val="000000100000" w:firstRow="0" w:lastRow="0" w:firstColumn="0" w:lastColumn="0" w:oddVBand="0" w:evenVBand="0" w:oddHBand="1" w:evenHBand="0" w:firstRowFirstColumn="0" w:firstRowLastColumn="0" w:lastRowFirstColumn="0" w:lastRowLastColumn="0"/>
+            </w:pPr>
+            <w:r>
+              <w:t>Oso</w:t>
+            </w:r>
+            <w:r>
+              <w:t>ba niezalogowana do systemu posiadająca najniższą funkcjonalność</w:t>
+            </w:r>
+          </w:p>
+        </w:tc>
+      </w:tr>
+      <w:tr>
+        <w:trPr>
+          <w:trHeight w:val="325"/>
+        </w:trPr>
+        <w:tc>
+          <w:tcPr>
+            <w:cnfStyle w:val="001000000000" w:firstRow="0" w:lastRow="0" w:firstColumn="1" w:lastColumn="0" w:oddVBand="0" w:evenVBand="0" w:oddHBand="0" w:evenHBand="0" w:firstRowFirstColumn="0" w:firstRowLastColumn="0" w:lastRowFirstColumn="0" w:lastRowLastColumn="0"/>
+            <w:tcW w:w="681" w:type="dxa"/>
+          </w:tcPr>
+          <w:p>
+            <w:r>
+              <w:t>2</w:t>
+            </w:r>
+          </w:p>
+        </w:tc>
+        <w:tc>
+          <w:tcPr>
+            <w:tcW w:w="3709" w:type="dxa"/>
+          </w:tcPr>
+          <w:p>
+            <w:pPr>
+              <w:cnfStyle w:val="000000000000" w:firstRow="0" w:lastRow="0" w:firstColumn="0" w:lastColumn="0" w:oddVBand="0" w:evenVBand="0" w:oddHBand="0" w:evenHBand="0" w:firstRowFirstColumn="0" w:firstRowLastColumn="0" w:lastRowFirstColumn="0" w:lastRowLastColumn="0"/>
+            </w:pPr>
+            <w:r>
+              <w:t>Klient</w:t>
+            </w:r>
+          </w:p>
+        </w:tc>
+        <w:tc>
+          <w:tcPr>
+            <w:tcW w:w="5354" w:type="dxa"/>
+          </w:tcPr>
+          <w:p>
+            <w:pPr>
+              <w:cnfStyle w:val="000000000000" w:firstRow="0" w:lastRow="0" w:firstColumn="0" w:lastColumn="0" w:oddVBand="0" w:evenVBand="0" w:oddHBand="0" w:evenHBand="0" w:firstRowFirstColumn="0" w:firstRowLastColumn="0" w:lastRowFirstColumn="0" w:lastRowLastColumn="0"/>
+            </w:pPr>
+            <w:r>
+              <w:t>Zarejestrowany i zalogowany użytkownik systemu mogący składać zamówienie.</w:t>
+            </w:r>
+          </w:p>
+        </w:tc>
+      </w:tr>
+      <w:tr>
+        <w:trPr>
+          <w:cnfStyle w:val="000000100000" w:firstRow="0" w:lastRow="0" w:firstColumn="0" w:lastColumn="0" w:oddVBand="0" w:evenVBand="0" w:oddHBand="1" w:evenHBand="0" w:firstRowFirstColumn="0" w:firstRowLastColumn="0" w:lastRowFirstColumn="0" w:lastRowLastColumn="0"/>
+          <w:trHeight w:val="311"/>
+        </w:trPr>
+        <w:tc>
+          <w:tcPr>
+            <w:cnfStyle w:val="001000000000" w:firstRow="0" w:lastRow="0" w:firstColumn="1" w:lastColumn="0" w:oddVBand="0" w:evenVBand="0" w:oddHBand="0" w:evenHBand="0" w:firstRowFirstColumn="0" w:firstRowLastColumn="0" w:lastRowFirstColumn="0" w:lastRowLastColumn="0"/>
+            <w:tcW w:w="681" w:type="dxa"/>
+          </w:tcPr>
+          <w:p>
+            <w:r>
+              <w:t>3</w:t>
+            </w:r>
+          </w:p>
+        </w:tc>
+        <w:tc>
+          <w:tcPr>
+            <w:tcW w:w="3709" w:type="dxa"/>
+          </w:tcPr>
+          <w:p>
+            <w:pPr>
+              <w:cnfStyle w:val="000000100000" w:firstRow="0" w:lastRow="0" w:firstColumn="0" w:lastColumn="0" w:oddVBand="0" w:evenVBand="0" w:oddHBand="1" w:evenHBand="0" w:firstRowFirstColumn="0" w:firstRowLastColumn="0" w:lastRowFirstColumn="0" w:lastRowLastColumn="0"/>
+            </w:pPr>
+            <w:r>
+              <w:t>Pracownik</w:t>
+            </w:r>
+          </w:p>
+        </w:tc>
+        <w:tc>
+          <w:tcPr>
+            <w:tcW w:w="5354" w:type="dxa"/>
+          </w:tcPr>
+          <w:p>
+            <w:pPr>
+              <w:cnfStyle w:val="000000100000" w:firstRow="0" w:lastRow="0" w:firstColumn="0" w:lastColumn="0" w:oddVBand="0" w:evenVBand="0" w:oddHBand="1" w:evenHBand="0" w:firstRowFirstColumn="0" w:firstRowLastColumn="0" w:lastRowFirstColumn="0" w:lastRowLastColumn="0"/>
+            </w:pPr>
+            <w:r>
+              <w:t>Zalogowany użytkownik będący pracownikiem tartaku. Pracownik pełni funkcje administracyjne w systemie</w:t>
+            </w:r>
+            <w:r>
+              <w:t>.</w:t>
+            </w:r>
+          </w:p>
+        </w:tc>
+      </w:tr>
+    </w:tbl>
+    <w:p>
+      <w:pPr>
+        <w:pStyle w:val="Nagwek3"/>
+        <w:numPr>
+          <w:ilvl w:val="3"/>
+          <w:numId w:val="13"/>
+        </w:numPr>
+      </w:pPr>
+      <w:r>
+        <w:lastRenderedPageBreak/>
+        <w:t>Niezalogowany użytkownik systemu</w:t>
+      </w:r>
+      <w:r>
+        <w:t xml:space="preserve"> - gość</w:t>
+      </w:r>
+    </w:p>
+    <w:p>
+      <w:r>
+        <w:rPr>
+          <w:noProof/>
+        </w:rPr>
+        <w:drawing>
+          <wp:inline distT="0" distB="0" distL="0" distR="0" wp14:anchorId="75E4EA82" wp14:editId="29C89A31">
+            <wp:extent cx="5629275" cy="4962525"/>
+            <wp:effectExtent l="0" t="0" r="9525" b="9525"/>
+            <wp:docPr id="15" name="Obraz 15"/>
+            <wp:cNvGraphicFramePr>
+              <a:graphicFrameLocks xmlns:a="http://schemas.openxmlformats.org/drawingml/2006/main" noChangeAspect="1"/>
+            </wp:cNvGraphicFramePr>
+            <a:graphic xmlns:a="http://schemas.openxmlformats.org/drawingml/2006/main">
+              <a:graphicData uri="http://schemas.openxmlformats.org/drawingml/2006/picture">
+                <pic:pic xmlns:pic="http://schemas.openxmlformats.org/drawingml/2006/picture">
+                  <pic:nvPicPr>
+                    <pic:cNvPr id="15" name="Obraz 15"/>
+                    <pic:cNvPicPr/>
+                  </pic:nvPicPr>
+                  <pic:blipFill>
+                    <a:blip r:embed="rId25">
+                      <a:extLst>
+                        <a:ext uri="{28A0092B-C50C-407E-A947-70E740481C1C}">
+                          <a14:useLocalDpi xmlns:a14="http://schemas.microsoft.com/office/drawing/2010/main" val="0"/>
+                        </a:ext>
+                      </a:extLst>
+                    </a:blip>
+                    <a:stretch>
+                      <a:fillRect/>
+                    </a:stretch>
+                  </pic:blipFill>
+                  <pic:spPr>
+                    <a:xfrm>
+                      <a:off x="0" y="0"/>
+                      <a:ext cx="5629275" cy="4962525"/>
+                    </a:xfrm>
+                    <a:prstGeom prst="rect">
+                      <a:avLst/>
+                    </a:prstGeom>
+                  </pic:spPr>
+                </pic:pic>
+              </a:graphicData>
+            </a:graphic>
+          </wp:inline>
+        </w:drawing>
+      </w:r>
+    </w:p>
+    <w:p>
+      <w:pPr>
+        <w:pStyle w:val="Nagwek3"/>
+        <w:numPr>
+          <w:ilvl w:val="3"/>
+          <w:numId w:val="13"/>
+        </w:numPr>
+      </w:pPr>
+      <w:r>
+        <w:t>Zalogowany użytkownik systemu – klient. Składanie zamówienia</w:t>
+      </w:r>
+    </w:p>
+    <w:p/>
+    <w:p>
+      <w:r>
+        <w:rPr>
+          <w:noProof/>
+        </w:rPr>
+        <w:lastRenderedPageBreak/>
+        <w:drawing>
+          <wp:inline distT="0" distB="0" distL="0" distR="0" wp14:anchorId="17BE1C4B" wp14:editId="7E5C3646">
+            <wp:extent cx="5629275" cy="4962525"/>
+            <wp:effectExtent l="0" t="0" r="9525" b="9525"/>
+            <wp:docPr id="16" name="Obraz 16"/>
+            <wp:cNvGraphicFramePr>
+              <a:graphicFrameLocks xmlns:a="http://schemas.openxmlformats.org/drawingml/2006/main" noChangeAspect="1"/>
+            </wp:cNvGraphicFramePr>
+            <a:graphic xmlns:a="http://schemas.openxmlformats.org/drawingml/2006/main">
+              <a:graphicData uri="http://schemas.openxmlformats.org/drawingml/2006/picture">
+                <pic:pic xmlns:pic="http://schemas.openxmlformats.org/drawingml/2006/picture">
+                  <pic:nvPicPr>
+                    <pic:cNvPr id="16" name="Obraz 16"/>
+                    <pic:cNvPicPr/>
+                  </pic:nvPicPr>
+                  <pic:blipFill>
+                    <a:blip r:embed="rId26">
+                      <a:extLst>
+                        <a:ext uri="{28A0092B-C50C-407E-A947-70E740481C1C}">
+                          <a14:useLocalDpi xmlns:a14="http://schemas.microsoft.com/office/drawing/2010/main" val="0"/>
+                        </a:ext>
+                      </a:extLst>
+                    </a:blip>
+                    <a:stretch>
+                      <a:fillRect/>
+                    </a:stretch>
+                  </pic:blipFill>
+                  <pic:spPr>
+                    <a:xfrm>
+                      <a:off x="0" y="0"/>
+                      <a:ext cx="5629275" cy="4962525"/>
+                    </a:xfrm>
+                    <a:prstGeom prst="rect">
+                      <a:avLst/>
+                    </a:prstGeom>
+                  </pic:spPr>
+                </pic:pic>
+              </a:graphicData>
+            </a:graphic>
+          </wp:inline>
+        </w:drawing>
+      </w:r>
+    </w:p>
+    <w:p>
+      <w:pPr>
+        <w:pStyle w:val="Nagwek3"/>
+        <w:numPr>
+          <w:ilvl w:val="3"/>
+          <w:numId w:val="13"/>
+        </w:numPr>
+      </w:pPr>
+      <w:r>
+        <w:lastRenderedPageBreak/>
+        <w:t>Zalogowany użytkownik systemu – pracownik. Zarządzanie systemem</w:t>
+      </w:r>
+    </w:p>
+    <w:p>
+      <w:r>
+        <w:rPr>
+          <w:noProof/>
+        </w:rPr>
+        <w:drawing>
+          <wp:inline distT="0" distB="0" distL="0" distR="0" wp14:anchorId="06A68E5F" wp14:editId="3418B6DB">
+            <wp:extent cx="6400800" cy="5796280"/>
+            <wp:effectExtent l="0" t="0" r="0" b="0"/>
+            <wp:docPr id="17" name="Obraz 17"/>
+            <wp:cNvGraphicFramePr>
+              <a:graphicFrameLocks xmlns:a="http://schemas.openxmlformats.org/drawingml/2006/main" noChangeAspect="1"/>
+            </wp:cNvGraphicFramePr>
+            <a:graphic xmlns:a="http://schemas.openxmlformats.org/drawingml/2006/main">
+              <a:graphicData uri="http://schemas.openxmlformats.org/drawingml/2006/picture">
+                <pic:pic xmlns:pic="http://schemas.openxmlformats.org/drawingml/2006/picture">
+                  <pic:nvPicPr>
+                    <pic:cNvPr id="17" name="Obraz 17"/>
+                    <pic:cNvPicPr/>
+                  </pic:nvPicPr>
+                  <pic:blipFill>
+                    <a:blip r:embed="rId27">
+                      <a:extLst>
+                        <a:ext uri="{28A0092B-C50C-407E-A947-70E740481C1C}">
+                          <a14:useLocalDpi xmlns:a14="http://schemas.microsoft.com/office/drawing/2010/main" val="0"/>
+                        </a:ext>
+                      </a:extLst>
+                    </a:blip>
+                    <a:stretch>
+                      <a:fillRect/>
+                    </a:stretch>
+                  </pic:blipFill>
+                  <pic:spPr>
+                    <a:xfrm>
+                      <a:off x="0" y="0"/>
+                      <a:ext cx="6400800" cy="5796280"/>
+                    </a:xfrm>
+                    <a:prstGeom prst="rect">
+                      <a:avLst/>
+                    </a:prstGeom>
+                  </pic:spPr>
+                </pic:pic>
+              </a:graphicData>
+            </a:graphic>
+          </wp:inline>
+        </w:drawing>
+      </w:r>
+    </w:p>
+    <w:p/>
     <w:p/>
     <w:p>
       <w:pPr>
@@ -4602,7 +5032,7 @@
                     </pic:cNvPicPr>
                   </pic:nvPicPr>
                   <pic:blipFill>
-                    <a:blip r:embed="rId25">
+                    <a:blip r:embed="rId28">
                       <a:extLst>
                         <a:ext uri="{28A0092B-C50C-407E-A947-70E740481C1C}">
                           <a14:useLocalDpi xmlns:a14="http://schemas.microsoft.com/office/drawing/2010/main" val="0"/>
@@ -10935,7 +11365,15 @@
         <w:t>Model architektury</w:t>
       </w:r>
       <w:r>
-        <w:t xml:space="preserve"> – Wrzaszczak Mateusz</w:t>
+        <w:t xml:space="preserve"> – </w:t>
+      </w:r>
+      <w:proofErr w:type="spellStart"/>
+      <w:r>
+        <w:t>Wrzaszczak</w:t>
+      </w:r>
+      <w:proofErr w:type="spellEnd"/>
+      <w:r>
+        <w:t xml:space="preserve"> Mateusz</w:t>
       </w:r>
     </w:p>
     <w:p/>
@@ -11075,7 +11513,7 @@
                     </pic:cNvPicPr>
                   </pic:nvPicPr>
                   <pic:blipFill>
-                    <a:blip r:embed="rId26">
+                    <a:blip r:embed="rId29">
                       <a:extLst>
                         <a:ext uri="{28A0092B-C50C-407E-A947-70E740481C1C}">
                           <a14:useLocalDpi xmlns:a14="http://schemas.microsoft.com/office/drawing/2010/main" val="0"/>
@@ -11118,8 +11556,8 @@
     </w:p>
     <w:p/>
     <w:sectPr>
-      <w:headerReference w:type="default" r:id="rId27"/>
-      <w:footerReference w:type="even" r:id="rId28"/>
+      <w:headerReference w:type="default" r:id="rId30"/>
+      <w:footerReference w:type="even" r:id="rId31"/>
       <w:pgSz w:w="12240" w:h="15840"/>
       <w:pgMar w:top="1440" w:right="1080" w:bottom="1440" w:left="1080" w:header="576" w:footer="432" w:gutter="0"/>
       <w:pgNumType w:start="0"/>
@@ -14048,6 +14486,360 @@
     <w:basedOn w:val="Domylnaczcionkaakapitu"/>
     <w:rsid w:val="00B75CD5"/>
   </w:style>
+  <w:style w:type="table" w:styleId="Tabela-Siatka">
+    <w:name w:val="Table Grid"/>
+    <w:basedOn w:val="Standardowy"/>
+    <w:uiPriority w:val="59"/>
+    <w:rsid w:val="00E467CD"/>
+    <w:pPr>
+      <w:spacing w:after="0" w:line="240" w:lineRule="auto"/>
+    </w:pPr>
+    <w:tblPr>
+      <w:tblBorders>
+        <w:top w:val="single" w:sz="4" w:space="0" w:color="auto"/>
+        <w:left w:val="single" w:sz="4" w:space="0" w:color="auto"/>
+        <w:bottom w:val="single" w:sz="4" w:space="0" w:color="auto"/>
+        <w:right w:val="single" w:sz="4" w:space="0" w:color="auto"/>
+        <w:insideH w:val="single" w:sz="4" w:space="0" w:color="auto"/>
+        <w:insideV w:val="single" w:sz="4" w:space="0" w:color="auto"/>
+      </w:tblBorders>
+    </w:tblPr>
+  </w:style>
+  <w:style w:type="table" w:styleId="Tabelalisty3akcent5">
+    <w:name w:val="List Table 3 Accent 5"/>
+    <w:basedOn w:val="Standardowy"/>
+    <w:uiPriority w:val="48"/>
+    <w:rsid w:val="00E467CD"/>
+    <w:pPr>
+      <w:spacing w:after="0" w:line="240" w:lineRule="auto"/>
+    </w:pPr>
+    <w:tblPr>
+      <w:tblStyleRowBandSize w:val="1"/>
+      <w:tblStyleColBandSize w:val="1"/>
+      <w:tblBorders>
+        <w:top w:val="single" w:sz="4" w:space="0" w:color="63891F" w:themeColor="accent5"/>
+        <w:left w:val="single" w:sz="4" w:space="0" w:color="63891F" w:themeColor="accent5"/>
+        <w:bottom w:val="single" w:sz="4" w:space="0" w:color="63891F" w:themeColor="accent5"/>
+        <w:right w:val="single" w:sz="4" w:space="0" w:color="63891F" w:themeColor="accent5"/>
+      </w:tblBorders>
+    </w:tblPr>
+    <w:tblStylePr w:type="firstRow">
+      <w:rPr>
+        <w:b/>
+        <w:bCs/>
+        <w:color w:val="FFFFFF" w:themeColor="background1"/>
+      </w:rPr>
+      <w:tblPr/>
+      <w:tcPr>
+        <w:shd w:val="clear" w:color="auto" w:fill="63891F" w:themeFill="accent5"/>
+      </w:tcPr>
+    </w:tblStylePr>
+    <w:tblStylePr w:type="lastRow">
+      <w:rPr>
+        <w:b/>
+        <w:bCs/>
+      </w:rPr>
+      <w:tblPr/>
+      <w:tcPr>
+        <w:tcBorders>
+          <w:top w:val="double" w:sz="4" w:space="0" w:color="63891F" w:themeColor="accent5"/>
+        </w:tcBorders>
+        <w:shd w:val="clear" w:color="auto" w:fill="FFFFFF" w:themeFill="background1"/>
+      </w:tcPr>
+    </w:tblStylePr>
+    <w:tblStylePr w:type="firstCol">
+      <w:rPr>
+        <w:b/>
+        <w:bCs/>
+      </w:rPr>
+      <w:tblPr/>
+      <w:tcPr>
+        <w:tcBorders>
+          <w:right w:val="nil"/>
+        </w:tcBorders>
+        <w:shd w:val="clear" w:color="auto" w:fill="FFFFFF" w:themeFill="background1"/>
+      </w:tcPr>
+    </w:tblStylePr>
+    <w:tblStylePr w:type="lastCol">
+      <w:rPr>
+        <w:b/>
+        <w:bCs/>
+      </w:rPr>
+      <w:tblPr/>
+      <w:tcPr>
+        <w:tcBorders>
+          <w:left w:val="nil"/>
+        </w:tcBorders>
+        <w:shd w:val="clear" w:color="auto" w:fill="FFFFFF" w:themeFill="background1"/>
+      </w:tcPr>
+    </w:tblStylePr>
+    <w:tblStylePr w:type="band1Vert">
+      <w:tblPr/>
+      <w:tcPr>
+        <w:tcBorders>
+          <w:left w:val="single" w:sz="4" w:space="0" w:color="63891F" w:themeColor="accent5"/>
+          <w:right w:val="single" w:sz="4" w:space="0" w:color="63891F" w:themeColor="accent5"/>
+        </w:tcBorders>
+      </w:tcPr>
+    </w:tblStylePr>
+    <w:tblStylePr w:type="band1Horz">
+      <w:tblPr/>
+      <w:tcPr>
+        <w:tcBorders>
+          <w:top w:val="single" w:sz="4" w:space="0" w:color="63891F" w:themeColor="accent5"/>
+          <w:bottom w:val="single" w:sz="4" w:space="0" w:color="63891F" w:themeColor="accent5"/>
+          <w:insideH w:val="nil"/>
+        </w:tcBorders>
+      </w:tcPr>
+    </w:tblStylePr>
+    <w:tblStylePr w:type="neCell">
+      <w:tblPr/>
+      <w:tcPr>
+        <w:tcBorders>
+          <w:left w:val="nil"/>
+          <w:bottom w:val="nil"/>
+        </w:tcBorders>
+      </w:tcPr>
+    </w:tblStylePr>
+    <w:tblStylePr w:type="nwCell">
+      <w:tblPr/>
+      <w:tcPr>
+        <w:tcBorders>
+          <w:bottom w:val="nil"/>
+          <w:right w:val="nil"/>
+        </w:tcBorders>
+      </w:tcPr>
+    </w:tblStylePr>
+    <w:tblStylePr w:type="seCell">
+      <w:tblPr/>
+      <w:tcPr>
+        <w:tcBorders>
+          <w:top w:val="double" w:sz="4" w:space="0" w:color="63891F" w:themeColor="accent5"/>
+          <w:left w:val="nil"/>
+        </w:tcBorders>
+      </w:tcPr>
+    </w:tblStylePr>
+    <w:tblStylePr w:type="swCell">
+      <w:tblPr/>
+      <w:tcPr>
+        <w:tcBorders>
+          <w:top w:val="double" w:sz="4" w:space="0" w:color="63891F" w:themeColor="accent5"/>
+          <w:right w:val="nil"/>
+        </w:tcBorders>
+      </w:tcPr>
+    </w:tblStylePr>
+  </w:style>
+  <w:style w:type="table" w:styleId="Tabelalisty1jasnaakcent5">
+    <w:name w:val="List Table 1 Light Accent 5"/>
+    <w:basedOn w:val="Standardowy"/>
+    <w:uiPriority w:val="46"/>
+    <w:rsid w:val="00E467CD"/>
+    <w:pPr>
+      <w:spacing w:after="0" w:line="240" w:lineRule="auto"/>
+    </w:pPr>
+    <w:tblPr>
+      <w:tblStyleRowBandSize w:val="1"/>
+      <w:tblStyleColBandSize w:val="1"/>
+    </w:tblPr>
+    <w:tblStylePr w:type="firstRow">
+      <w:rPr>
+        <w:b/>
+        <w:bCs/>
+      </w:rPr>
+      <w:tblPr/>
+      <w:tcPr>
+        <w:tcBorders>
+          <w:bottom w:val="single" w:sz="4" w:space="0" w:color="AAD957" w:themeColor="accent5" w:themeTint="99"/>
+        </w:tcBorders>
+      </w:tcPr>
+    </w:tblStylePr>
+    <w:tblStylePr w:type="lastRow">
+      <w:rPr>
+        <w:b/>
+        <w:bCs/>
+      </w:rPr>
+      <w:tblPr/>
+      <w:tcPr>
+        <w:tcBorders>
+          <w:top w:val="single" w:sz="4" w:space="0" w:color="AAD957" w:themeColor="accent5" w:themeTint="99"/>
+        </w:tcBorders>
+      </w:tcPr>
+    </w:tblStylePr>
+    <w:tblStylePr w:type="firstCol">
+      <w:rPr>
+        <w:b/>
+        <w:bCs/>
+      </w:rPr>
+    </w:tblStylePr>
+    <w:tblStylePr w:type="lastCol">
+      <w:rPr>
+        <w:b/>
+        <w:bCs/>
+      </w:rPr>
+    </w:tblStylePr>
+    <w:tblStylePr w:type="band1Vert">
+      <w:tblPr/>
+      <w:tcPr>
+        <w:shd w:val="clear" w:color="auto" w:fill="E2F2C7" w:themeFill="accent5" w:themeFillTint="33"/>
+      </w:tcPr>
+    </w:tblStylePr>
+    <w:tblStylePr w:type="band1Horz">
+      <w:tblPr/>
+      <w:tcPr>
+        <w:shd w:val="clear" w:color="auto" w:fill="E2F2C7" w:themeFill="accent5" w:themeFillTint="33"/>
+      </w:tcPr>
+    </w:tblStylePr>
+  </w:style>
+  <w:style w:type="table" w:styleId="Tabelalisty4akcent5">
+    <w:name w:val="List Table 4 Accent 5"/>
+    <w:basedOn w:val="Standardowy"/>
+    <w:uiPriority w:val="49"/>
+    <w:rsid w:val="00E467CD"/>
+    <w:pPr>
+      <w:spacing w:after="0" w:line="240" w:lineRule="auto"/>
+    </w:pPr>
+    <w:tblPr>
+      <w:tblStyleRowBandSize w:val="1"/>
+      <w:tblStyleColBandSize w:val="1"/>
+      <w:tblBorders>
+        <w:top w:val="single" w:sz="4" w:space="0" w:color="AAD957" w:themeColor="accent5" w:themeTint="99"/>
+        <w:left w:val="single" w:sz="4" w:space="0" w:color="AAD957" w:themeColor="accent5" w:themeTint="99"/>
+        <w:bottom w:val="single" w:sz="4" w:space="0" w:color="AAD957" w:themeColor="accent5" w:themeTint="99"/>
+        <w:right w:val="single" w:sz="4" w:space="0" w:color="AAD957" w:themeColor="accent5" w:themeTint="99"/>
+        <w:insideH w:val="single" w:sz="4" w:space="0" w:color="AAD957" w:themeColor="accent5" w:themeTint="99"/>
+      </w:tblBorders>
+    </w:tblPr>
+    <w:tblStylePr w:type="firstRow">
+      <w:rPr>
+        <w:b/>
+        <w:bCs/>
+        <w:color w:val="FFFFFF" w:themeColor="background1"/>
+      </w:rPr>
+      <w:tblPr/>
+      <w:tcPr>
+        <w:tcBorders>
+          <w:top w:val="single" w:sz="4" w:space="0" w:color="63891F" w:themeColor="accent5"/>
+          <w:left w:val="single" w:sz="4" w:space="0" w:color="63891F" w:themeColor="accent5"/>
+          <w:bottom w:val="single" w:sz="4" w:space="0" w:color="63891F" w:themeColor="accent5"/>
+          <w:right w:val="single" w:sz="4" w:space="0" w:color="63891F" w:themeColor="accent5"/>
+          <w:insideH w:val="nil"/>
+        </w:tcBorders>
+        <w:shd w:val="clear" w:color="auto" w:fill="63891F" w:themeFill="accent5"/>
+      </w:tcPr>
+    </w:tblStylePr>
+    <w:tblStylePr w:type="lastRow">
+      <w:rPr>
+        <w:b/>
+        <w:bCs/>
+      </w:rPr>
+      <w:tblPr/>
+      <w:tcPr>
+        <w:tcBorders>
+          <w:top w:val="double" w:sz="4" w:space="0" w:color="AAD957" w:themeColor="accent5" w:themeTint="99"/>
+        </w:tcBorders>
+      </w:tcPr>
+    </w:tblStylePr>
+    <w:tblStylePr w:type="firstCol">
+      <w:rPr>
+        <w:b/>
+        <w:bCs/>
+      </w:rPr>
+    </w:tblStylePr>
+    <w:tblStylePr w:type="lastCol">
+      <w:rPr>
+        <w:b/>
+        <w:bCs/>
+      </w:rPr>
+    </w:tblStylePr>
+    <w:tblStylePr w:type="band1Vert">
+      <w:tblPr/>
+      <w:tcPr>
+        <w:shd w:val="clear" w:color="auto" w:fill="E2F2C7" w:themeFill="accent5" w:themeFillTint="33"/>
+      </w:tcPr>
+    </w:tblStylePr>
+    <w:tblStylePr w:type="band1Horz">
+      <w:tblPr/>
+      <w:tcPr>
+        <w:shd w:val="clear" w:color="auto" w:fill="E2F2C7" w:themeFill="accent5" w:themeFillTint="33"/>
+      </w:tcPr>
+    </w:tblStylePr>
+  </w:style>
+  <w:style w:type="table" w:styleId="Tabelasiatki4akcent5">
+    <w:name w:val="Grid Table 4 Accent 5"/>
+    <w:basedOn w:val="Standardowy"/>
+    <w:uiPriority w:val="49"/>
+    <w:rsid w:val="00E467CD"/>
+    <w:pPr>
+      <w:spacing w:after="0" w:line="240" w:lineRule="auto"/>
+    </w:pPr>
+    <w:tblPr>
+      <w:tblStyleRowBandSize w:val="1"/>
+      <w:tblStyleColBandSize w:val="1"/>
+      <w:tblBorders>
+        <w:top w:val="single" w:sz="4" w:space="0" w:color="AAD957" w:themeColor="accent5" w:themeTint="99"/>
+        <w:left w:val="single" w:sz="4" w:space="0" w:color="AAD957" w:themeColor="accent5" w:themeTint="99"/>
+        <w:bottom w:val="single" w:sz="4" w:space="0" w:color="AAD957" w:themeColor="accent5" w:themeTint="99"/>
+        <w:right w:val="single" w:sz="4" w:space="0" w:color="AAD957" w:themeColor="accent5" w:themeTint="99"/>
+        <w:insideH w:val="single" w:sz="4" w:space="0" w:color="AAD957" w:themeColor="accent5" w:themeTint="99"/>
+        <w:insideV w:val="single" w:sz="4" w:space="0" w:color="AAD957" w:themeColor="accent5" w:themeTint="99"/>
+      </w:tblBorders>
+    </w:tblPr>
+    <w:tblStylePr w:type="firstRow">
+      <w:rPr>
+        <w:b/>
+        <w:bCs/>
+        <w:color w:val="FFFFFF" w:themeColor="background1"/>
+      </w:rPr>
+      <w:tblPr/>
+      <w:tcPr>
+        <w:tcBorders>
+          <w:top w:val="single" w:sz="4" w:space="0" w:color="63891F" w:themeColor="accent5"/>
+          <w:left w:val="single" w:sz="4" w:space="0" w:color="63891F" w:themeColor="accent5"/>
+          <w:bottom w:val="single" w:sz="4" w:space="0" w:color="63891F" w:themeColor="accent5"/>
+          <w:right w:val="single" w:sz="4" w:space="0" w:color="63891F" w:themeColor="accent5"/>
+          <w:insideH w:val="nil"/>
+          <w:insideV w:val="nil"/>
+        </w:tcBorders>
+        <w:shd w:val="clear" w:color="auto" w:fill="63891F" w:themeFill="accent5"/>
+      </w:tcPr>
+    </w:tblStylePr>
+    <w:tblStylePr w:type="lastRow">
+      <w:rPr>
+        <w:b/>
+        <w:bCs/>
+      </w:rPr>
+      <w:tblPr/>
+      <w:tcPr>
+        <w:tcBorders>
+          <w:top w:val="double" w:sz="4" w:space="0" w:color="63891F" w:themeColor="accent5"/>
+        </w:tcBorders>
+      </w:tcPr>
+    </w:tblStylePr>
+    <w:tblStylePr w:type="firstCol">
+      <w:rPr>
+        <w:b/>
+        <w:bCs/>
+      </w:rPr>
+    </w:tblStylePr>
+    <w:tblStylePr w:type="lastCol">
+      <w:rPr>
+        <w:b/>
+        <w:bCs/>
+      </w:rPr>
+    </w:tblStylePr>
+    <w:tblStylePr w:type="band1Vert">
+      <w:tblPr/>
+      <w:tcPr>
+        <w:shd w:val="clear" w:color="auto" w:fill="E2F2C7" w:themeFill="accent5" w:themeFillTint="33"/>
+      </w:tcPr>
+    </w:tblStylePr>
+    <w:tblStylePr w:type="band1Horz">
+      <w:tblPr/>
+      <w:tcPr>
+        <w:shd w:val="clear" w:color="auto" w:fill="E2F2C7" w:themeFill="accent5" w:themeFillTint="33"/>
+      </w:tcPr>
+    </w:tblStylePr>
+  </w:style>
 </w:styles>
 </file>
 
@@ -14160,7 +14952,7 @@
     <w:charset w:val="EE"/>
     <w:family w:val="roman"/>
     <w:pitch w:val="variable"/>
-    <w:sig w:usb0="E0002EFF" w:usb1="C000785B" w:usb2="00000009" w:usb3="00000000" w:csb0="000001FF" w:csb1="00000000"/>
+    <w:sig w:usb0="E0002AFF" w:usb1="C0007843" w:usb2="00000009" w:usb3="00000000" w:csb0="000001FF" w:csb1="00000000"/>
   </w:font>
   <w:font w:name="Courier New">
     <w:panose1 w:val="02070309020205020404"/>
@@ -14217,21 +15009,21 @@
     <w:charset w:val="EE"/>
     <w:family w:val="swiss"/>
     <w:pitch w:val="variable"/>
-    <w:sig w:usb0="E0002EFF" w:usb1="C000785B" w:usb2="00000009" w:usb3="00000000" w:csb0="000001FF" w:csb1="00000000"/>
+    <w:sig w:usb0="E0002AFF" w:usb1="C0007843" w:usb2="00000009" w:usb3="00000000" w:csb0="000001FF" w:csb1="00000000"/>
   </w:font>
   <w:font w:name="Calibri Light">
     <w:panose1 w:val="020F0302020204030204"/>
     <w:charset w:val="EE"/>
     <w:family w:val="swiss"/>
     <w:pitch w:val="variable"/>
-    <w:sig w:usb0="E4002EFF" w:usb1="C000247B" w:usb2="00000009" w:usb3="00000000" w:csb0="000001FF" w:csb1="00000000"/>
+    <w:sig w:usb0="A0002AEF" w:usb1="4000207B" w:usb2="00000000" w:usb3="00000000" w:csb0="000001FF" w:csb1="00000000"/>
   </w:font>
   <w:font w:name="Calibri">
     <w:panose1 w:val="020F0502020204030204"/>
     <w:charset w:val="EE"/>
     <w:family w:val="swiss"/>
     <w:pitch w:val="variable"/>
-    <w:sig w:usb0="E4002EFF" w:usb1="C000247B" w:usb2="00000009" w:usb3="00000000" w:csb0="000001FF" w:csb1="00000000"/>
+    <w:sig w:usb0="E0002AFF" w:usb1="4000ACFF" w:usb2="00000001" w:usb3="00000000" w:csb0="000001FF" w:csb1="00000000"/>
   </w:font>
   <w:font w:name="Segoe UI">
     <w:panose1 w:val="020B0502040204020203"/>
@@ -15147,16 +15939,147 @@
 </file>
 
 <file path=customXml/item3.xml><?xml version="1.0" encoding="utf-8"?>
-<outs:outSpaceData xmlns:outs="http://schemas.microsoft.com/office/2009/outspace/metadata">
-  <outs:relatedDates/>
-  <outs:relatedDocuments/>
-  <outs:relatedPeople/>
-  <propertyMetadataList xmlns="http://schemas.microsoft.com/office/2009/outspace/metadata"/>
-  <outs:corruptMetadataWasLost/>
-</outs:outSpaceData>
+<p:properties xmlns:p="http://schemas.microsoft.com/office/2006/metadata/properties" xmlns:xsi="http://www.w3.org/2001/XMLSchema-instance" xmlns:pc="http://schemas.microsoft.com/office/infopath/2007/PartnerControls">
+  <documentManagement>
+    <DirectSourceMarket xmlns="29baff33-f40f-4664-8054-1bde3cabf4f6">english</DirectSourceMarket>
+    <AssetType xmlns="29baff33-f40f-4664-8054-1bde3cabf4f6" xsi:nil="true"/>
+    <Milestone xmlns="29baff33-f40f-4664-8054-1bde3cabf4f6" xsi:nil="true"/>
+    <OriginAsset xmlns="29baff33-f40f-4664-8054-1bde3cabf4f6" xsi:nil="true"/>
+    <TPComponent xmlns="29baff33-f40f-4664-8054-1bde3cabf4f6" xsi:nil="true"/>
+    <AssetId xmlns="29baff33-f40f-4664-8054-1bde3cabf4f6">TP101806649</AssetId>
+    <NumericId xmlns="29baff33-f40f-4664-8054-1bde3cabf4f6">101806649</NumericId>
+    <TPFriendlyName xmlns="29baff33-f40f-4664-8054-1bde3cabf4f6" xsi:nil="true"/>
+    <SourceTitle xmlns="29baff33-f40f-4664-8054-1bde3cabf4f6" xsi:nil="true"/>
+    <TPApplication xmlns="29baff33-f40f-4664-8054-1bde3cabf4f6" xsi:nil="true"/>
+    <TPLaunchHelpLink xmlns="29baff33-f40f-4664-8054-1bde3cabf4f6" xsi:nil="true"/>
+    <OpenTemplate xmlns="29baff33-f40f-4664-8054-1bde3cabf4f6">true</OpenTemplate>
+    <PlannedPubDate xmlns="29baff33-f40f-4664-8054-1bde3cabf4f6">2009-11-06T11:14:00+00:00</PlannedPubDate>
+    <CrawlForDependencies xmlns="29baff33-f40f-4664-8054-1bde3cabf4f6">false</CrawlForDependencies>
+    <ParentAssetId xmlns="29baff33-f40f-4664-8054-1bde3cabf4f6" xsi:nil="true"/>
+    <TrustLevel xmlns="29baff33-f40f-4664-8054-1bde3cabf4f6">1 Microsoft Managed Content</TrustLevel>
+    <PublishStatusLookup xmlns="29baff33-f40f-4664-8054-1bde3cabf4f6">
+      <Value>216110</Value>
+      <Value>346182</Value>
+    </PublishStatusLookup>
+    <TemplateTemplateType xmlns="29baff33-f40f-4664-8054-1bde3cabf4f6">Word Document Template</TemplateTemplateType>
+    <IsSearchable xmlns="29baff33-f40f-4664-8054-1bde3cabf4f6">false</IsSearchable>
+    <TPNamespace xmlns="29baff33-f40f-4664-8054-1bde3cabf4f6" xsi:nil="true"/>
+    <Providers xmlns="29baff33-f40f-4664-8054-1bde3cabf4f6" xsi:nil="true"/>
+    <Markets xmlns="29baff33-f40f-4664-8054-1bde3cabf4f6"/>
+    <OriginalSourceMarket xmlns="29baff33-f40f-4664-8054-1bde3cabf4f6">english</OriginalSourceMarket>
+    <TPInstallLocation xmlns="29baff33-f40f-4664-8054-1bde3cabf4f6" xsi:nil="true"/>
+    <TPAppVersion xmlns="29baff33-f40f-4664-8054-1bde3cabf4f6" xsi:nil="true"/>
+    <TPCommandLine xmlns="29baff33-f40f-4664-8054-1bde3cabf4f6" xsi:nil="true"/>
+    <APAuthor xmlns="29baff33-f40f-4664-8054-1bde3cabf4f6">
+      <UserInfo>
+        <DisplayName/>
+        <AccountId>1073741823</AccountId>
+        <AccountType/>
+      </UserInfo>
+    </APAuthor>
+    <EditorialStatus xmlns="29baff33-f40f-4664-8054-1bde3cabf4f6" xsi:nil="true"/>
+    <PublishTargets xmlns="29baff33-f40f-4664-8054-1bde3cabf4f6">OfficeOnline</PublishTargets>
+    <TPLaunchHelpLinkType xmlns="29baff33-f40f-4664-8054-1bde3cabf4f6">Template</TPLaunchHelpLinkType>
+    <TPClientViewer xmlns="29baff33-f40f-4664-8054-1bde3cabf4f6" xsi:nil="true"/>
+    <CSXHash xmlns="29baff33-f40f-4664-8054-1bde3cabf4f6" xsi:nil="true"/>
+    <IsDeleted xmlns="29baff33-f40f-4664-8054-1bde3cabf4f6">false</IsDeleted>
+    <ShowIn xmlns="29baff33-f40f-4664-8054-1bde3cabf4f6">Show everywhere</ShowIn>
+    <UANotes xmlns="29baff33-f40f-4664-8054-1bde3cabf4f6" xsi:nil="true"/>
+    <TemplateStatus xmlns="29baff33-f40f-4664-8054-1bde3cabf4f6" xsi:nil="true"/>
+    <Downloads xmlns="29baff33-f40f-4664-8054-1bde3cabf4f6">0</Downloads>
+    <EditorialTags xmlns="29baff33-f40f-4664-8054-1bde3cabf4f6" xsi:nil="true"/>
+    <TPExecutable xmlns="29baff33-f40f-4664-8054-1bde3cabf4f6" xsi:nil="true"/>
+    <SubmitterId xmlns="29baff33-f40f-4664-8054-1bde3cabf4f6" xsi:nil="true"/>
+    <ApprovalLog xmlns="29baff33-f40f-4664-8054-1bde3cabf4f6" xsi:nil="true"/>
+    <FriendlyTitle xmlns="29baff33-f40f-4664-8054-1bde3cabf4f6" xsi:nil="true"/>
+    <TimesCloned xmlns="29baff33-f40f-4664-8054-1bde3cabf4f6" xsi:nil="true"/>
+    <ThumbnailAssetId xmlns="29baff33-f40f-4664-8054-1bde3cabf4f6" xsi:nil="true"/>
+    <OutputCachingOn xmlns="29baff33-f40f-4664-8054-1bde3cabf4f6">false</OutputCachingOn>
+    <BlockPublish xmlns="29baff33-f40f-4664-8054-1bde3cabf4f6" xsi:nil="true"/>
+    <MarketSpecific xmlns="29baff33-f40f-4664-8054-1bde3cabf4f6" xsi:nil="true"/>
+    <LastPublishResultLookup xmlns="29baff33-f40f-4664-8054-1bde3cabf4f6" xsi:nil="true"/>
+    <ContentItem xmlns="29baff33-f40f-4664-8054-1bde3cabf4f6" xsi:nil="true"/>
+    <HandoffToMSDN xmlns="29baff33-f40f-4664-8054-1bde3cabf4f6" xsi:nil="true"/>
+    <ArtSampleDocs xmlns="29baff33-f40f-4664-8054-1bde3cabf4f6" xsi:nil="true"/>
+    <APEditor xmlns="29baff33-f40f-4664-8054-1bde3cabf4f6">
+      <UserInfo>
+        <DisplayName/>
+        <AccountId xsi:nil="true"/>
+        <AccountType/>
+      </UserInfo>
+    </APEditor>
+    <MachineTranslated xmlns="29baff33-f40f-4664-8054-1bde3cabf4f6">false</MachineTranslated>
+    <Manager xmlns="29baff33-f40f-4664-8054-1bde3cabf4f6" xsi:nil="true"/>
+    <OOCacheId xmlns="29baff33-f40f-4664-8054-1bde3cabf4f6" xsi:nil="true"/>
+    <APDescription xmlns="29baff33-f40f-4664-8054-1bde3cabf4f6" xsi:nil="true"/>
+    <LastModifiedDateTime xmlns="29baff33-f40f-4664-8054-1bde3cabf4f6" xsi:nil="true"/>
+    <BusinessGroup xmlns="29baff33-f40f-4664-8054-1bde3cabf4f6" xsi:nil="true"/>
+    <AcquiredFrom xmlns="29baff33-f40f-4664-8054-1bde3cabf4f6">Internal MS</AcquiredFrom>
+    <IntlLangReviewDate xmlns="29baff33-f40f-4664-8054-1bde3cabf4f6" xsi:nil="true"/>
+    <DSATActionTaken xmlns="29baff33-f40f-4664-8054-1bde3cabf4f6" xsi:nil="true"/>
+    <PolicheckWords xmlns="29baff33-f40f-4664-8054-1bde3cabf4f6" xsi:nil="true"/>
+    <IntlLocPriority xmlns="29baff33-f40f-4664-8054-1bde3cabf4f6" xsi:nil="true"/>
+    <ApprovalStatus xmlns="29baff33-f40f-4664-8054-1bde3cabf4f6">InProgress</ApprovalStatus>
+    <LastHandOff xmlns="29baff33-f40f-4664-8054-1bde3cabf4f6" xsi:nil="true"/>
+    <LegacyData xmlns="29baff33-f40f-4664-8054-1bde3cabf4f6" xsi:nil="true"/>
+    <UALocComments xmlns="29baff33-f40f-4664-8054-1bde3cabf4f6" xsi:nil="true"/>
+    <UALocRecommendation xmlns="29baff33-f40f-4664-8054-1bde3cabf4f6">Localize</UALocRecommendation>
+    <UACurrentWords xmlns="29baff33-f40f-4664-8054-1bde3cabf4f6" xsi:nil="true"/>
+    <AssetExpire xmlns="29baff33-f40f-4664-8054-1bde3cabf4f6">2100-01-01T00:00:00+00:00</AssetExpire>
+    <CSXUpdate xmlns="29baff33-f40f-4664-8054-1bde3cabf4f6">false</CSXUpdate>
+    <Provider xmlns="29baff33-f40f-4664-8054-1bde3cabf4f6" xsi:nil="true"/>
+    <CSXSubmissionDate xmlns="29baff33-f40f-4664-8054-1bde3cabf4f6" xsi:nil="true"/>
+    <AssetStart xmlns="29baff33-f40f-4664-8054-1bde3cabf4f6">2010-11-05T15:14:23+00:00</AssetStart>
+    <BugNumber xmlns="29baff33-f40f-4664-8054-1bde3cabf4f6" xsi:nil="true"/>
+    <VoteCount xmlns="29baff33-f40f-4664-8054-1bde3cabf4f6" xsi:nil="true"/>
+    <CSXSubmissionMarket xmlns="29baff33-f40f-4664-8054-1bde3cabf4f6" xsi:nil="true"/>
+    <PrimaryImageGen xmlns="29baff33-f40f-4664-8054-1bde3cabf4f6">false</PrimaryImageGen>
+    <IntlLangReview xmlns="29baff33-f40f-4664-8054-1bde3cabf4f6" xsi:nil="true"/>
+    <ClipArtFilename xmlns="29baff33-f40f-4664-8054-1bde3cabf4f6" xsi:nil="true"/>
+    <IntlLangReviewer xmlns="29baff33-f40f-4664-8054-1bde3cabf4f6" xsi:nil="true"/>
+    <UAProjectedTotalWords xmlns="29baff33-f40f-4664-8054-1bde3cabf4f6" xsi:nil="true"/>
+    <InternalTagsTaxHTField0 xmlns="29baff33-f40f-4664-8054-1bde3cabf4f6">
+      <Terms xmlns="http://schemas.microsoft.com/office/infopath/2007/PartnerControls"/>
+    </InternalTagsTaxHTField0>
+    <CampaignTagsTaxHTField0 xmlns="29baff33-f40f-4664-8054-1bde3cabf4f6">
+      <Terms xmlns="http://schemas.microsoft.com/office/infopath/2007/PartnerControls"/>
+    </CampaignTagsTaxHTField0>
+    <LocOverallLocStatusLookup xmlns="29baff33-f40f-4664-8054-1bde3cabf4f6" xsi:nil="true"/>
+    <LocOverallPreviewStatusLookup xmlns="29baff33-f40f-4664-8054-1bde3cabf4f6" xsi:nil="true"/>
+    <LocManualTestRequired xmlns="29baff33-f40f-4664-8054-1bde3cabf4f6" xsi:nil="true"/>
+    <LocProcessedForMarketsLookup xmlns="29baff33-f40f-4664-8054-1bde3cabf4f6" xsi:nil="true"/>
+    <LocRecommendedHandoff xmlns="29baff33-f40f-4664-8054-1bde3cabf4f6" xsi:nil="true"/>
+    <LocalizationTagsTaxHTField0 xmlns="29baff33-f40f-4664-8054-1bde3cabf4f6">
+      <Terms xmlns="http://schemas.microsoft.com/office/infopath/2007/PartnerControls"/>
+    </LocalizationTagsTaxHTField0>
+    <LocLastLocAttemptVersionTypeLookup xmlns="29baff33-f40f-4664-8054-1bde3cabf4f6" xsi:nil="true"/>
+    <LocNewPublishedVersionLookup xmlns="29baff33-f40f-4664-8054-1bde3cabf4f6" xsi:nil="true"/>
+    <LocProcessedForHandoffsLookup xmlns="29baff33-f40f-4664-8054-1bde3cabf4f6" xsi:nil="true"/>
+    <LocPublishedDependentAssetsLookup xmlns="29baff33-f40f-4664-8054-1bde3cabf4f6" xsi:nil="true"/>
+    <FeatureTagsTaxHTField0 xmlns="29baff33-f40f-4664-8054-1bde3cabf4f6">
+      <Terms xmlns="http://schemas.microsoft.com/office/infopath/2007/PartnerControls"/>
+    </FeatureTagsTaxHTField0>
+    <LocOverallPublishStatusLookup xmlns="29baff33-f40f-4664-8054-1bde3cabf4f6" xsi:nil="true"/>
+    <TaxCatchAll xmlns="29baff33-f40f-4664-8054-1bde3cabf4f6"/>
+    <LocComments xmlns="29baff33-f40f-4664-8054-1bde3cabf4f6" xsi:nil="true"/>
+    <RecommendationsModifier xmlns="29baff33-f40f-4664-8054-1bde3cabf4f6" xsi:nil="true"/>
+    <ScenarioTagsTaxHTField0 xmlns="29baff33-f40f-4664-8054-1bde3cabf4f6">
+      <Terms xmlns="http://schemas.microsoft.com/office/infopath/2007/PartnerControls"/>
+    </ScenarioTagsTaxHTField0>
+    <LocOverallHandbackStatusLookup xmlns="29baff33-f40f-4664-8054-1bde3cabf4f6" xsi:nil="true"/>
+    <LocLastLocAttemptVersionLookup xmlns="29baff33-f40f-4664-8054-1bde3cabf4f6">170183</LocLastLocAttemptVersionLookup>
+    <LocPublishedLinkedAssetsLookup xmlns="29baff33-f40f-4664-8054-1bde3cabf4f6" xsi:nil="true"/>
+    <OriginalRelease xmlns="29baff33-f40f-4664-8054-1bde3cabf4f6">14</OriginalRelease>
+    <LocMarketGroupTiers2 xmlns="29baff33-f40f-4664-8054-1bde3cabf4f6" xsi:nil="true"/>
+  </documentManagement>
+</p:properties>
 </file>
 
 <file path=customXml/item4.xml><?xml version="1.0" encoding="utf-8"?>
+<b:Sources xmlns:b="http://schemas.openxmlformats.org/officeDocument/2006/bibliography" SelectedStyle="\APA.XSL" StyleName="APA"/>
+</file>
+
+<file path=customXml/item5.xml><?xml version="1.0" encoding="utf-8"?>
 <ct:contentTypeSchema xmlns:ct="http://schemas.microsoft.com/office/2006/metadata/contentType" xmlns:ma="http://schemas.microsoft.com/office/2006/metadata/properties/metaAttributes" ct:_="" ma:_="" ma:contentTypeName="TemplateFile" ma:contentTypeID="0x010100CFA5F52AA0A00C4CBEF2A37681B2318F04009FDCD24A096B5E4C8184D4910FEB1A76" ma:contentTypeVersion="56" ma:contentTypeDescription="Create a new document." ma:contentTypeScope="" ma:versionID="e2b161dd106aa6ff43a2053ab7ed0d23">
   <xsd:schema xmlns:xsd="http://www.w3.org/2001/XMLSchema" xmlns:xs="http://www.w3.org/2001/XMLSchema" xmlns:p="http://schemas.microsoft.com/office/2006/metadata/properties" xmlns:ns2="29baff33-f40f-4664-8054-1bde3cabf4f6" targetNamespace="http://schemas.microsoft.com/office/2006/metadata/properties" ma:root="true" ma:fieldsID="df3fe752eed498a1554dc026fa12eabd" ns2:_="">
     <xsd:import namespace="29baff33-f40f-4664-8054-1bde3cabf4f6"/>
@@ -16190,145 +17113,14 @@
 </ct:contentTypeSchema>
 </file>
 
-<file path=customXml/item5.xml><?xml version="1.0" encoding="utf-8"?>
-<b:Sources xmlns:b="http://schemas.openxmlformats.org/officeDocument/2006/bibliography" SelectedStyle="\APA.XSL" StyleName="APA"/>
-</file>
-
 <file path=customXml/item6.xml><?xml version="1.0" encoding="utf-8"?>
-<p:properties xmlns:p="http://schemas.microsoft.com/office/2006/metadata/properties" xmlns:xsi="http://www.w3.org/2001/XMLSchema-instance" xmlns:pc="http://schemas.microsoft.com/office/infopath/2007/PartnerControls">
-  <documentManagement>
-    <DirectSourceMarket xmlns="29baff33-f40f-4664-8054-1bde3cabf4f6">english</DirectSourceMarket>
-    <AssetType xmlns="29baff33-f40f-4664-8054-1bde3cabf4f6" xsi:nil="true"/>
-    <Milestone xmlns="29baff33-f40f-4664-8054-1bde3cabf4f6" xsi:nil="true"/>
-    <OriginAsset xmlns="29baff33-f40f-4664-8054-1bde3cabf4f6" xsi:nil="true"/>
-    <TPComponent xmlns="29baff33-f40f-4664-8054-1bde3cabf4f6" xsi:nil="true"/>
-    <AssetId xmlns="29baff33-f40f-4664-8054-1bde3cabf4f6">TP101806649</AssetId>
-    <NumericId xmlns="29baff33-f40f-4664-8054-1bde3cabf4f6">101806649</NumericId>
-    <TPFriendlyName xmlns="29baff33-f40f-4664-8054-1bde3cabf4f6" xsi:nil="true"/>
-    <SourceTitle xmlns="29baff33-f40f-4664-8054-1bde3cabf4f6" xsi:nil="true"/>
-    <TPApplication xmlns="29baff33-f40f-4664-8054-1bde3cabf4f6" xsi:nil="true"/>
-    <TPLaunchHelpLink xmlns="29baff33-f40f-4664-8054-1bde3cabf4f6" xsi:nil="true"/>
-    <OpenTemplate xmlns="29baff33-f40f-4664-8054-1bde3cabf4f6">true</OpenTemplate>
-    <PlannedPubDate xmlns="29baff33-f40f-4664-8054-1bde3cabf4f6">2009-11-06T11:14:00+00:00</PlannedPubDate>
-    <CrawlForDependencies xmlns="29baff33-f40f-4664-8054-1bde3cabf4f6">false</CrawlForDependencies>
-    <ParentAssetId xmlns="29baff33-f40f-4664-8054-1bde3cabf4f6" xsi:nil="true"/>
-    <TrustLevel xmlns="29baff33-f40f-4664-8054-1bde3cabf4f6">1 Microsoft Managed Content</TrustLevel>
-    <PublishStatusLookup xmlns="29baff33-f40f-4664-8054-1bde3cabf4f6">
-      <Value>216110</Value>
-      <Value>346182</Value>
-    </PublishStatusLookup>
-    <TemplateTemplateType xmlns="29baff33-f40f-4664-8054-1bde3cabf4f6">Word Document Template</TemplateTemplateType>
-    <IsSearchable xmlns="29baff33-f40f-4664-8054-1bde3cabf4f6">false</IsSearchable>
-    <TPNamespace xmlns="29baff33-f40f-4664-8054-1bde3cabf4f6" xsi:nil="true"/>
-    <Providers xmlns="29baff33-f40f-4664-8054-1bde3cabf4f6" xsi:nil="true"/>
-    <Markets xmlns="29baff33-f40f-4664-8054-1bde3cabf4f6"/>
-    <OriginalSourceMarket xmlns="29baff33-f40f-4664-8054-1bde3cabf4f6">english</OriginalSourceMarket>
-    <TPInstallLocation xmlns="29baff33-f40f-4664-8054-1bde3cabf4f6" xsi:nil="true"/>
-    <TPAppVersion xmlns="29baff33-f40f-4664-8054-1bde3cabf4f6" xsi:nil="true"/>
-    <TPCommandLine xmlns="29baff33-f40f-4664-8054-1bde3cabf4f6" xsi:nil="true"/>
-    <APAuthor xmlns="29baff33-f40f-4664-8054-1bde3cabf4f6">
-      <UserInfo>
-        <DisplayName/>
-        <AccountId>1073741823</AccountId>
-        <AccountType/>
-      </UserInfo>
-    </APAuthor>
-    <EditorialStatus xmlns="29baff33-f40f-4664-8054-1bde3cabf4f6" xsi:nil="true"/>
-    <PublishTargets xmlns="29baff33-f40f-4664-8054-1bde3cabf4f6">OfficeOnline</PublishTargets>
-    <TPLaunchHelpLinkType xmlns="29baff33-f40f-4664-8054-1bde3cabf4f6">Template</TPLaunchHelpLinkType>
-    <TPClientViewer xmlns="29baff33-f40f-4664-8054-1bde3cabf4f6" xsi:nil="true"/>
-    <CSXHash xmlns="29baff33-f40f-4664-8054-1bde3cabf4f6" xsi:nil="true"/>
-    <IsDeleted xmlns="29baff33-f40f-4664-8054-1bde3cabf4f6">false</IsDeleted>
-    <ShowIn xmlns="29baff33-f40f-4664-8054-1bde3cabf4f6">Show everywhere</ShowIn>
-    <UANotes xmlns="29baff33-f40f-4664-8054-1bde3cabf4f6" xsi:nil="true"/>
-    <TemplateStatus xmlns="29baff33-f40f-4664-8054-1bde3cabf4f6" xsi:nil="true"/>
-    <Downloads xmlns="29baff33-f40f-4664-8054-1bde3cabf4f6">0</Downloads>
-    <EditorialTags xmlns="29baff33-f40f-4664-8054-1bde3cabf4f6" xsi:nil="true"/>
-    <TPExecutable xmlns="29baff33-f40f-4664-8054-1bde3cabf4f6" xsi:nil="true"/>
-    <SubmitterId xmlns="29baff33-f40f-4664-8054-1bde3cabf4f6" xsi:nil="true"/>
-    <ApprovalLog xmlns="29baff33-f40f-4664-8054-1bde3cabf4f6" xsi:nil="true"/>
-    <FriendlyTitle xmlns="29baff33-f40f-4664-8054-1bde3cabf4f6" xsi:nil="true"/>
-    <TimesCloned xmlns="29baff33-f40f-4664-8054-1bde3cabf4f6" xsi:nil="true"/>
-    <ThumbnailAssetId xmlns="29baff33-f40f-4664-8054-1bde3cabf4f6" xsi:nil="true"/>
-    <OutputCachingOn xmlns="29baff33-f40f-4664-8054-1bde3cabf4f6">false</OutputCachingOn>
-    <BlockPublish xmlns="29baff33-f40f-4664-8054-1bde3cabf4f6" xsi:nil="true"/>
-    <MarketSpecific xmlns="29baff33-f40f-4664-8054-1bde3cabf4f6" xsi:nil="true"/>
-    <LastPublishResultLookup xmlns="29baff33-f40f-4664-8054-1bde3cabf4f6" xsi:nil="true"/>
-    <ContentItem xmlns="29baff33-f40f-4664-8054-1bde3cabf4f6" xsi:nil="true"/>
-    <HandoffToMSDN xmlns="29baff33-f40f-4664-8054-1bde3cabf4f6" xsi:nil="true"/>
-    <ArtSampleDocs xmlns="29baff33-f40f-4664-8054-1bde3cabf4f6" xsi:nil="true"/>
-    <APEditor xmlns="29baff33-f40f-4664-8054-1bde3cabf4f6">
-      <UserInfo>
-        <DisplayName/>
-        <AccountId xsi:nil="true"/>
-        <AccountType/>
-      </UserInfo>
-    </APEditor>
-    <MachineTranslated xmlns="29baff33-f40f-4664-8054-1bde3cabf4f6">false</MachineTranslated>
-    <Manager xmlns="29baff33-f40f-4664-8054-1bde3cabf4f6" xsi:nil="true"/>
-    <OOCacheId xmlns="29baff33-f40f-4664-8054-1bde3cabf4f6" xsi:nil="true"/>
-    <APDescription xmlns="29baff33-f40f-4664-8054-1bde3cabf4f6" xsi:nil="true"/>
-    <LastModifiedDateTime xmlns="29baff33-f40f-4664-8054-1bde3cabf4f6" xsi:nil="true"/>
-    <BusinessGroup xmlns="29baff33-f40f-4664-8054-1bde3cabf4f6" xsi:nil="true"/>
-    <AcquiredFrom xmlns="29baff33-f40f-4664-8054-1bde3cabf4f6">Internal MS</AcquiredFrom>
-    <IntlLangReviewDate xmlns="29baff33-f40f-4664-8054-1bde3cabf4f6" xsi:nil="true"/>
-    <DSATActionTaken xmlns="29baff33-f40f-4664-8054-1bde3cabf4f6" xsi:nil="true"/>
-    <PolicheckWords xmlns="29baff33-f40f-4664-8054-1bde3cabf4f6" xsi:nil="true"/>
-    <IntlLocPriority xmlns="29baff33-f40f-4664-8054-1bde3cabf4f6" xsi:nil="true"/>
-    <ApprovalStatus xmlns="29baff33-f40f-4664-8054-1bde3cabf4f6">InProgress</ApprovalStatus>
-    <LastHandOff xmlns="29baff33-f40f-4664-8054-1bde3cabf4f6" xsi:nil="true"/>
-    <LegacyData xmlns="29baff33-f40f-4664-8054-1bde3cabf4f6" xsi:nil="true"/>
-    <UALocComments xmlns="29baff33-f40f-4664-8054-1bde3cabf4f6" xsi:nil="true"/>
-    <UALocRecommendation xmlns="29baff33-f40f-4664-8054-1bde3cabf4f6">Localize</UALocRecommendation>
-    <UACurrentWords xmlns="29baff33-f40f-4664-8054-1bde3cabf4f6" xsi:nil="true"/>
-    <AssetExpire xmlns="29baff33-f40f-4664-8054-1bde3cabf4f6">2100-01-01T00:00:00+00:00</AssetExpire>
-    <CSXUpdate xmlns="29baff33-f40f-4664-8054-1bde3cabf4f6">false</CSXUpdate>
-    <Provider xmlns="29baff33-f40f-4664-8054-1bde3cabf4f6" xsi:nil="true"/>
-    <CSXSubmissionDate xmlns="29baff33-f40f-4664-8054-1bde3cabf4f6" xsi:nil="true"/>
-    <AssetStart xmlns="29baff33-f40f-4664-8054-1bde3cabf4f6">2010-11-05T15:14:23+00:00</AssetStart>
-    <BugNumber xmlns="29baff33-f40f-4664-8054-1bde3cabf4f6" xsi:nil="true"/>
-    <VoteCount xmlns="29baff33-f40f-4664-8054-1bde3cabf4f6" xsi:nil="true"/>
-    <CSXSubmissionMarket xmlns="29baff33-f40f-4664-8054-1bde3cabf4f6" xsi:nil="true"/>
-    <PrimaryImageGen xmlns="29baff33-f40f-4664-8054-1bde3cabf4f6">false</PrimaryImageGen>
-    <IntlLangReview xmlns="29baff33-f40f-4664-8054-1bde3cabf4f6" xsi:nil="true"/>
-    <ClipArtFilename xmlns="29baff33-f40f-4664-8054-1bde3cabf4f6" xsi:nil="true"/>
-    <IntlLangReviewer xmlns="29baff33-f40f-4664-8054-1bde3cabf4f6" xsi:nil="true"/>
-    <UAProjectedTotalWords xmlns="29baff33-f40f-4664-8054-1bde3cabf4f6" xsi:nil="true"/>
-    <InternalTagsTaxHTField0 xmlns="29baff33-f40f-4664-8054-1bde3cabf4f6">
-      <Terms xmlns="http://schemas.microsoft.com/office/infopath/2007/PartnerControls"/>
-    </InternalTagsTaxHTField0>
-    <CampaignTagsTaxHTField0 xmlns="29baff33-f40f-4664-8054-1bde3cabf4f6">
-      <Terms xmlns="http://schemas.microsoft.com/office/infopath/2007/PartnerControls"/>
-    </CampaignTagsTaxHTField0>
-    <LocOverallLocStatusLookup xmlns="29baff33-f40f-4664-8054-1bde3cabf4f6" xsi:nil="true"/>
-    <LocOverallPreviewStatusLookup xmlns="29baff33-f40f-4664-8054-1bde3cabf4f6" xsi:nil="true"/>
-    <LocManualTestRequired xmlns="29baff33-f40f-4664-8054-1bde3cabf4f6" xsi:nil="true"/>
-    <LocProcessedForMarketsLookup xmlns="29baff33-f40f-4664-8054-1bde3cabf4f6" xsi:nil="true"/>
-    <LocRecommendedHandoff xmlns="29baff33-f40f-4664-8054-1bde3cabf4f6" xsi:nil="true"/>
-    <LocalizationTagsTaxHTField0 xmlns="29baff33-f40f-4664-8054-1bde3cabf4f6">
-      <Terms xmlns="http://schemas.microsoft.com/office/infopath/2007/PartnerControls"/>
-    </LocalizationTagsTaxHTField0>
-    <LocLastLocAttemptVersionTypeLookup xmlns="29baff33-f40f-4664-8054-1bde3cabf4f6" xsi:nil="true"/>
-    <LocNewPublishedVersionLookup xmlns="29baff33-f40f-4664-8054-1bde3cabf4f6" xsi:nil="true"/>
-    <LocProcessedForHandoffsLookup xmlns="29baff33-f40f-4664-8054-1bde3cabf4f6" xsi:nil="true"/>
-    <LocPublishedDependentAssetsLookup xmlns="29baff33-f40f-4664-8054-1bde3cabf4f6" xsi:nil="true"/>
-    <FeatureTagsTaxHTField0 xmlns="29baff33-f40f-4664-8054-1bde3cabf4f6">
-      <Terms xmlns="http://schemas.microsoft.com/office/infopath/2007/PartnerControls"/>
-    </FeatureTagsTaxHTField0>
-    <LocOverallPublishStatusLookup xmlns="29baff33-f40f-4664-8054-1bde3cabf4f6" xsi:nil="true"/>
-    <TaxCatchAll xmlns="29baff33-f40f-4664-8054-1bde3cabf4f6"/>
-    <LocComments xmlns="29baff33-f40f-4664-8054-1bde3cabf4f6" xsi:nil="true"/>
-    <RecommendationsModifier xmlns="29baff33-f40f-4664-8054-1bde3cabf4f6" xsi:nil="true"/>
-    <ScenarioTagsTaxHTField0 xmlns="29baff33-f40f-4664-8054-1bde3cabf4f6">
-      <Terms xmlns="http://schemas.microsoft.com/office/infopath/2007/PartnerControls"/>
-    </ScenarioTagsTaxHTField0>
-    <LocOverallHandbackStatusLookup xmlns="29baff33-f40f-4664-8054-1bde3cabf4f6" xsi:nil="true"/>
-    <LocLastLocAttemptVersionLookup xmlns="29baff33-f40f-4664-8054-1bde3cabf4f6">170183</LocLastLocAttemptVersionLookup>
-    <LocPublishedLinkedAssetsLookup xmlns="29baff33-f40f-4664-8054-1bde3cabf4f6" xsi:nil="true"/>
-    <OriginalRelease xmlns="29baff33-f40f-4664-8054-1bde3cabf4f6">14</OriginalRelease>
-    <LocMarketGroupTiers2 xmlns="29baff33-f40f-4664-8054-1bde3cabf4f6" xsi:nil="true"/>
-  </documentManagement>
-</p:properties>
+<outs:outSpaceData xmlns:outs="http://schemas.microsoft.com/office/2009/outspace/metadata">
+  <outs:relatedDates/>
+  <outs:relatedDocuments/>
+  <outs:relatedPeople/>
+  <propertyMetadataList xmlns="http://schemas.microsoft.com/office/2009/outspace/metadata"/>
+  <outs:corruptMetadataWasLost/>
+</outs:outSpaceData>
 </file>
 
 <file path=customXml/itemProps1.xml><?xml version="1.0" encoding="utf-8"?>
@@ -16348,14 +17140,24 @@
 </file>
 
 <file path=customXml/itemProps3.xml><?xml version="1.0" encoding="utf-8"?>
-<ds:datastoreItem xmlns:ds="http://schemas.openxmlformats.org/officeDocument/2006/customXml" ds:itemID="{8AA9BBAF-2A1F-4D95-901E-4FFB9D2C6CBC}">
+<ds:datastoreItem xmlns:ds="http://schemas.openxmlformats.org/officeDocument/2006/customXml" ds:itemID="{558CEDA8-A4B1-4617-AB29-CCFD56BC715F}">
   <ds:schemaRefs>
-    <ds:schemaRef ds:uri="http://schemas.microsoft.com/office/2009/outspace/metadata"/>
+    <ds:schemaRef ds:uri="http://schemas.microsoft.com/office/2006/metadata/properties"/>
+    <ds:schemaRef ds:uri="http://schemas.microsoft.com/office/infopath/2007/PartnerControls"/>
+    <ds:schemaRef ds:uri="29baff33-f40f-4664-8054-1bde3cabf4f6"/>
   </ds:schemaRefs>
 </ds:datastoreItem>
 </file>
 
 <file path=customXml/itemProps4.xml><?xml version="1.0" encoding="utf-8"?>
+<ds:datastoreItem xmlns:ds="http://schemas.openxmlformats.org/officeDocument/2006/customXml" ds:itemID="{40FA8AFC-1C1B-4848-84CD-7D7F134B9961}">
+  <ds:schemaRefs>
+    <ds:schemaRef ds:uri="http://schemas.openxmlformats.org/officeDocument/2006/bibliography"/>
+  </ds:schemaRefs>
+</ds:datastoreItem>
+</file>
+
+<file path=customXml/itemProps5.xml><?xml version="1.0" encoding="utf-8"?>
 <ds:datastoreItem xmlns:ds="http://schemas.openxmlformats.org/officeDocument/2006/customXml" ds:itemID="{18E5DB1A-A68A-4F05-AA0C-6B3987C71257}">
   <ds:schemaRefs>
     <ds:schemaRef ds:uri="http://schemas.microsoft.com/office/2006/metadata/contentType"/>
@@ -16373,20 +17175,10 @@
 </ds:datastoreItem>
 </file>
 
-<file path=customXml/itemProps5.xml><?xml version="1.0" encoding="utf-8"?>
-<ds:datastoreItem xmlns:ds="http://schemas.openxmlformats.org/officeDocument/2006/customXml" ds:itemID="{40FA8AFC-1C1B-4848-84CD-7D7F134B9961}">
+<file path=customXml/itemProps6.xml><?xml version="1.0" encoding="utf-8"?>
+<ds:datastoreItem xmlns:ds="http://schemas.openxmlformats.org/officeDocument/2006/customXml" ds:itemID="{8AA9BBAF-2A1F-4D95-901E-4FFB9D2C6CBC}">
   <ds:schemaRefs>
-    <ds:schemaRef ds:uri="http://schemas.openxmlformats.org/officeDocument/2006/bibliography"/>
-  </ds:schemaRefs>
-</ds:datastoreItem>
-</file>
-
-<file path=customXml/itemProps6.xml><?xml version="1.0" encoding="utf-8"?>
-<ds:datastoreItem xmlns:ds="http://schemas.openxmlformats.org/officeDocument/2006/customXml" ds:itemID="{558CEDA8-A4B1-4617-AB29-CCFD56BC715F}">
-  <ds:schemaRefs>
-    <ds:schemaRef ds:uri="http://schemas.microsoft.com/office/2006/metadata/properties"/>
-    <ds:schemaRef ds:uri="http://schemas.microsoft.com/office/infopath/2007/PartnerControls"/>
-    <ds:schemaRef ds:uri="29baff33-f40f-4664-8054-1bde3cabf4f6"/>
+    <ds:schemaRef ds:uri="http://schemas.microsoft.com/office/2009/outspace/metadata"/>
   </ds:schemaRefs>
 </ds:datastoreItem>
 </file>
</xml_diff>